<commit_message>
Edição do diário de produção do trabalho
</commit_message>
<xml_diff>
--- a/DIARIO.docx
+++ b/DIARIO.docx
@@ -182,10 +182,25 @@
         <w:t>Factorial</w:t>
       </w:r>
       <w:r>
-        <w:t>.</w:t>
-      </w:r>
+        <w:t xml:space="preserve"> retirado </w:t>
+      </w:r>
+      <w:r>
+        <w:t xml:space="preserve">do livro digital </w:t>
+      </w:r>
+      <w:hyperlink r:id="rId9" w:history="1">
+        <w:r>
+          <w:rPr>
+            <w:rStyle w:val="Hyperlink"/>
+            <w:i/>
+          </w:rPr>
+          <w:t>Programming in LUA (1ª Edição)</w:t>
+        </w:r>
+      </w:hyperlink>
       <w:bookmarkStart w:id="0" w:name="_GoBack"/>
       <w:bookmarkEnd w:id="0"/>
+      <w:r>
+        <w:t>.</w:t>
+      </w:r>
     </w:p>
     <w:p>
       <w:pPr>
@@ -200,10 +215,7 @@
         <w:pStyle w:val="Heading2"/>
       </w:pPr>
       <w:r>
-        <w:t>2</w:t>
-      </w:r>
-      <w:r>
-        <w:t>º Dia:</w:t>
+        <w:t>2º Dia:</w:t>
       </w:r>
     </w:p>
     <w:p/>
@@ -220,10 +232,7 @@
         <w:pStyle w:val="Heading2"/>
       </w:pPr>
       <w:r>
-        <w:t>3</w:t>
-      </w:r>
-      <w:r>
-        <w:t>º Dia:</w:t>
+        <w:t>3º Dia:</w:t>
       </w:r>
     </w:p>
     <w:sectPr>

</xml_diff>